<commit_message>
Well, I added 80 new ship sprites. Time to implement their gamedefs. Also some new music. Next update? Revamping the music. Also 80 new gamedefs.
</commit_message>
<xml_diff>
--- a/core/assets/Verts Concepts and Story.docx
+++ b/core/assets/Verts Concepts and Story.docx
@@ -66,89 +66,92 @@
       <w:r>
         <w:t xml:space="preserve"> </w:t>
       </w:r>
-      <w:proofErr w:type="gramStart"/>
-      <w:r>
-        <w:t>(</w:t>
-      </w:r>
-      <w:proofErr w:type="gramEnd"/>
-      <w:r>
-        <w:t>Freighter/Bomber)</w:t>
-      </w:r>
-    </w:p>
-    <w:p>
-      <w:r>
-        <w:t xml:space="preserve">Mining United – Best armed of the three, even the mining vessels are armed handsomely. </w:t>
-      </w:r>
-      <w:r>
-        <w:t xml:space="preserve">Competition with </w:t>
-      </w:r>
-      <w:proofErr w:type="spellStart"/>
-      <w:r>
-        <w:t>SiliCo</w:t>
-      </w:r>
-      <w:proofErr w:type="spellEnd"/>
-      <w:r>
-        <w:t xml:space="preserve"> began when they mined a planet they had already claimed.</w:t>
-      </w:r>
-      <w:r>
-        <w:t xml:space="preserve"> (Fighter/Dogfighter)</w:t>
-      </w:r>
-    </w:p>
-    <w:p>
-      <w:r>
-        <w:t xml:space="preserve">You start off as an ore delivery ship and are unarmed, you were originally escorted by some </w:t>
-      </w:r>
-      <w:r>
-        <w:t>fighters,</w:t>
-      </w:r>
-      <w:r>
-        <w:t xml:space="preserve"> but they were destroyed in an ambush and you barely escape.</w:t>
-      </w:r>
-    </w:p>
-    <w:p>
-      <w:r>
-        <w:t xml:space="preserve">Upon coming up to your destination planet, they had already counted you as KIA, and since you came back they were thinking that you are a spy there to steal tech. </w:t>
-      </w:r>
-      <w:r>
-        <w:t>They dispatch their own units to kill you.</w:t>
-      </w:r>
-    </w:p>
-    <w:p>
-      <w:r>
-        <w:t>You don’t have a valid way to join the factions (yet</w:t>
-      </w:r>
-      <w:proofErr w:type="gramStart"/>
-      <w:r>
-        <w:t>) ,</w:t>
-      </w:r>
-      <w:proofErr w:type="gramEnd"/>
-      <w:r>
-        <w:t xml:space="preserve"> so you’re stuck alone.</w:t>
-      </w:r>
-    </w:p>
-    <w:p>
-      <w:r>
-        <w:t>Later in the game you can join any one of the 3 factions, unlocking specific vehicles for that faction’s specialty</w:t>
-      </w:r>
-      <w:r>
-        <w:t>, however you may only purchase vehicles from that faction</w:t>
-      </w:r>
-      <w:r>
-        <w:t>.</w:t>
-      </w:r>
-      <w:r>
-        <w:t xml:space="preserve"> (You may remain rogue and forfeit these </w:t>
-      </w:r>
-      <w:r>
-        <w:t>special bonuses, and you won’t be locked into a specific faction’s vehicle types either)</w:t>
-      </w:r>
-    </w:p>
-    <w:p>
-      <w:r>
-        <w:t>Ship classes:</w:t>
+      <w:r>
+        <w:t xml:space="preserve">They also are the people behind the sidekick system, and typically have more sidekicks available. </w:t>
       </w:r>
       <w:bookmarkStart w:id="0" w:name="_GoBack"/>
       <w:bookmarkEnd w:id="0"/>
+      <w:proofErr w:type="gramStart"/>
+      <w:r>
+        <w:t>(</w:t>
+      </w:r>
+      <w:proofErr w:type="gramEnd"/>
+      <w:r>
+        <w:t>Freighter/Bomber)</w:t>
+      </w:r>
+    </w:p>
+    <w:p>
+      <w:r>
+        <w:t xml:space="preserve">Mining United – Best armed of the three, even the mining vessels are armed handsomely. </w:t>
+      </w:r>
+      <w:r>
+        <w:t xml:space="preserve">Competition with </w:t>
+      </w:r>
+      <w:proofErr w:type="spellStart"/>
+      <w:r>
+        <w:t>SiliCo</w:t>
+      </w:r>
+      <w:proofErr w:type="spellEnd"/>
+      <w:r>
+        <w:t xml:space="preserve"> began when they mined a planet they had already claimed.</w:t>
+      </w:r>
+      <w:r>
+        <w:t xml:space="preserve"> (Fighter/Dogfighter)</w:t>
+      </w:r>
+    </w:p>
+    <w:p>
+      <w:r>
+        <w:t xml:space="preserve">You start off as an ore delivery ship and are unarmed, you were originally escorted by some </w:t>
+      </w:r>
+      <w:r>
+        <w:t>fighters,</w:t>
+      </w:r>
+      <w:r>
+        <w:t xml:space="preserve"> but they were destroyed in an ambush and you barely escape.</w:t>
+      </w:r>
+    </w:p>
+    <w:p>
+      <w:r>
+        <w:t xml:space="preserve">Upon coming up to your destination planet, they had already counted you as KIA, and since you came back they were thinking that you are a spy there to steal tech. </w:t>
+      </w:r>
+      <w:r>
+        <w:t>They dispatch their own units to kill you.</w:t>
+      </w:r>
+    </w:p>
+    <w:p>
+      <w:r>
+        <w:t>You don’t have a valid way to join the factions (yet</w:t>
+      </w:r>
+      <w:proofErr w:type="gramStart"/>
+      <w:r>
+        <w:t>) ,</w:t>
+      </w:r>
+      <w:proofErr w:type="gramEnd"/>
+      <w:r>
+        <w:t xml:space="preserve"> so you’re stuck alone.</w:t>
+      </w:r>
+    </w:p>
+    <w:p>
+      <w:r>
+        <w:t>Later in the game you can join any one of the 3 factions, unlocking specific vehicles for that faction’s specialty</w:t>
+      </w:r>
+      <w:r>
+        <w:t>, however you may only purchase vehicles from that faction</w:t>
+      </w:r>
+      <w:r>
+        <w:t>.</w:t>
+      </w:r>
+      <w:r>
+        <w:t xml:space="preserve"> (You may remain rogue and forfeit these </w:t>
+      </w:r>
+      <w:r>
+        <w:t>special bonuses, and you won’t be locked into a specific faction’s vehicle types either)</w:t>
+      </w:r>
+    </w:p>
+    <w:p>
+      <w:r>
+        <w:t>Ship classes:</w:t>
+      </w:r>
     </w:p>
     <w:p>
       <w:r>
@@ -175,6 +178,7 @@
     </w:p>
     <w:p>
       <w:r>
+        <w:lastRenderedPageBreak/>
         <w:t xml:space="preserve">Freighter: </w:t>
       </w:r>
       <w:r>
@@ -186,7 +190,6 @@
     </w:p>
     <w:p>
       <w:r>
-        <w:lastRenderedPageBreak/>
         <w:t xml:space="preserve">Bomber: </w:t>
       </w:r>
       <w:r>

</xml_diff>